<commit_message>
Adding Coibin et al. abstract and summary
</commit_message>
<xml_diff>
--- a/Literature/Lit Review.docx
+++ b/Literature/Lit Review.docx
@@ -262,8 +262,243 @@
     </w:p>
     <w:p>
       <w:pPr>
+        <w:tabs>
+          <w:tab w:val="left" w:pos="916"/>
+          <w:tab w:val="left" w:pos="1832"/>
+          <w:tab w:val="left" w:pos="2748"/>
+          <w:tab w:val="left" w:pos="3664"/>
+          <w:tab w:val="left" w:pos="4580"/>
+          <w:tab w:val="left" w:pos="5496"/>
+          <w:tab w:val="left" w:pos="6412"/>
+          <w:tab w:val="left" w:pos="7328"/>
+          <w:tab w:val="left" w:pos="8244"/>
+          <w:tab w:val="left" w:pos="9160"/>
+          <w:tab w:val="left" w:pos="10076"/>
+          <w:tab w:val="left" w:pos="10992"/>
+          <w:tab w:val="left" w:pos="11908"/>
+          <w:tab w:val="left" w:pos="12824"/>
+          <w:tab w:val="left" w:pos="13740"/>
+          <w:tab w:val="left" w:pos="14656"/>
+        </w:tabs>
+        <w:spacing w:after="0"/>
+        <w:rPr>
+          <w:rFonts w:asciiTheme="majorHAnsi" w:eastAsiaTheme="majorEastAsia" w:hAnsiTheme="majorHAnsi" w:cstheme="majorBidi"/>
+          <w:color w:val="2F5496" w:themeColor="accent1" w:themeShade="BF"/>
+          <w:sz w:val="26"/>
+          <w:szCs w:val="26"/>
+        </w:rPr>
+      </w:pPr>
+      <w:r>
+        <w:rPr>
+          <w:rFonts w:asciiTheme="majorHAnsi" w:eastAsiaTheme="majorEastAsia" w:hAnsiTheme="majorHAnsi" w:cstheme="majorBidi"/>
+          <w:color w:val="2F5496" w:themeColor="accent1" w:themeShade="BF"/>
+          <w:sz w:val="26"/>
+          <w:szCs w:val="26"/>
+        </w:rPr>
+        <w:t>Does Greater Inequality Lead to More Household Borrowing? New Evidence from</w:t>
+      </w:r>
+      <w:r>
+        <w:rPr>
+          <w:rFonts w:asciiTheme="majorHAnsi" w:eastAsiaTheme="majorEastAsia" w:hAnsiTheme="majorHAnsi" w:cstheme="majorBidi"/>
+          <w:color w:val="2F5496" w:themeColor="accent1" w:themeShade="BF"/>
+          <w:sz w:val="26"/>
+          <w:szCs w:val="26"/>
+        </w:rPr>
+        <w:t xml:space="preserve"> </w:t>
+      </w:r>
+      <w:r>
+        <w:rPr>
+          <w:rFonts w:asciiTheme="majorHAnsi" w:eastAsiaTheme="majorEastAsia" w:hAnsiTheme="majorHAnsi" w:cstheme="majorBidi"/>
+          <w:color w:val="2F5496" w:themeColor="accent1" w:themeShade="BF"/>
+          <w:sz w:val="26"/>
+          <w:szCs w:val="26"/>
+        </w:rPr>
+        <w:t>Household Data</w:t>
+      </w:r>
+      <w:r>
+        <w:rPr>
+          <w:rFonts w:asciiTheme="majorHAnsi" w:eastAsiaTheme="majorEastAsia" w:hAnsiTheme="majorHAnsi" w:cstheme="majorBidi"/>
+          <w:color w:val="2F5496" w:themeColor="accent1" w:themeShade="BF"/>
+          <w:sz w:val="26"/>
+          <w:szCs w:val="26"/>
+        </w:rPr>
+        <w:t xml:space="preserve"> </w:t>
+      </w:r>
+      <w:r>
+        <w:rPr>
+          <w:rFonts w:asciiTheme="majorHAnsi" w:eastAsiaTheme="majorEastAsia" w:hAnsiTheme="majorHAnsi" w:cstheme="majorBidi"/>
+          <w:color w:val="2F5496" w:themeColor="accent1" w:themeShade="BF"/>
+          <w:sz w:val="26"/>
+          <w:szCs w:val="26"/>
+        </w:rPr>
+        <w:fldChar w:fldCharType="begin"/>
+      </w:r>
+      <w:r>
+        <w:rPr>
+          <w:rFonts w:asciiTheme="majorHAnsi" w:eastAsiaTheme="majorEastAsia" w:hAnsiTheme="majorHAnsi" w:cstheme="majorBidi"/>
+          <w:color w:val="2F5496" w:themeColor="accent1" w:themeShade="BF"/>
+          <w:sz w:val="26"/>
+          <w:szCs w:val="26"/>
+        </w:rPr>
+        <w:instrText xml:space="preserve"> ADDIN ZOTERO_ITEM CSL_CITATION {"citationID":"39cjZTY2","properties":{"formattedCitation":"(Coibion et al., 2014)","plainCitation":"(Coibion et al., 2014)","noteIndex":0},"citationItems":[{"id":2,"uris":["http://zotero.org/users/local/ah2ZWJ61/items/NYCXHKE9"],"itemData":{"id":2,"type":"report","event-place":"Cambridge, MA","language":"en","note":"DOI: 10.3386/w19850","number":"w19850","page":"w19850","publisher":"National Bureau of Economic Research","publisher-place":"Cambridge, MA","source":"DOI.org (Crossref)","title":"Does Greater Inequality Lead to More Household Borrowing? New Evidence from Household Data","title-short":"Does Greater Inequality Lead to More Household Borrowing?","URL":"http://www.nber.org/papers/w19850.pdf","author":[{"family":"Coibion","given":"Olivier"},{"family":"Gorodnichenko","given":"Yuriy"},{"family":"Kudlyak","given":"Marianna"},{"family":"Mondragon","given":"John"}],"accessed":{"date-parts":[["2022",8,10]]},"issued":{"date-parts":[["2014",1]]}}}],"schema":"https://github.com/citation-style-language/schema/raw/master/csl-citation.json"} </w:instrText>
+      </w:r>
+      <w:r>
+        <w:rPr>
+          <w:rFonts w:asciiTheme="majorHAnsi" w:eastAsiaTheme="majorEastAsia" w:hAnsiTheme="majorHAnsi" w:cstheme="majorBidi"/>
+          <w:color w:val="2F5496" w:themeColor="accent1" w:themeShade="BF"/>
+          <w:sz w:val="26"/>
+          <w:szCs w:val="26"/>
+        </w:rPr>
+        <w:fldChar w:fldCharType="separate"/>
+      </w:r>
+      <w:r>
+        <w:rPr>
+          <w:rFonts w:asciiTheme="majorHAnsi" w:eastAsiaTheme="majorEastAsia" w:hAnsiTheme="majorHAnsi" w:cstheme="majorBidi"/>
+          <w:noProof/>
+          <w:color w:val="2F5496" w:themeColor="accent1" w:themeShade="BF"/>
+          <w:sz w:val="26"/>
+          <w:szCs w:val="26"/>
+        </w:rPr>
+        <w:t>(Coibion et al., 2014)</w:t>
+      </w:r>
+      <w:r>
+        <w:rPr>
+          <w:rFonts w:asciiTheme="majorHAnsi" w:eastAsiaTheme="majorEastAsia" w:hAnsiTheme="majorHAnsi" w:cstheme="majorBidi"/>
+          <w:color w:val="2F5496" w:themeColor="accent1" w:themeShade="BF"/>
+          <w:sz w:val="26"/>
+          <w:szCs w:val="26"/>
+        </w:rPr>
+        <w:fldChar w:fldCharType="end"/>
+      </w:r>
+    </w:p>
+    <w:p>
+      <w:pPr>
         <w:pStyle w:val="Subtitle"/>
       </w:pPr>
+      <w:r>
+        <w:rPr>
+          <w:b/>
+          <w:bCs/>
+          <w:color w:val="auto"/>
+        </w:rPr>
+        <w:t>Abstract</w:t>
+      </w:r>
+      <w:r>
+        <w:t xml:space="preserve"> </w:t>
+      </w:r>
+      <w:r>
+        <w:t>One suggested hypothesis for the dramatic rise in household borrowing that preceded the financial crisis is that low-income households increased their demand for credit to finance higher consumption expenditures in order to "keep up" with higher-income households. Using household level data on debt accumulation during 2001-2012, we show that low-income households in high-inequality regions accumulated less debt relative to income than their counterparts in lower-inequality regions, which negates the hypothesis. We argue instead that these patterns are consistent with supply-side interpretations of debt accumulation patterns during the 2000s. We present a model in which banks use applicants' incomes, combined with local income inequality, to infer the underlying type of the applicant, so that banks ultimately channel more credit toward lower-income applicants in low-inequality regions than high-inequality regions. We confirm the predictions of the model using data on individual mortgage applications in high- and low-inequality regions over this time period.</w:t>
+      </w:r>
+    </w:p>
+    <w:p>
+      <w:pPr>
+        <w:pStyle w:val="Subtitle"/>
+      </w:pPr>
+      <w:r>
+        <w:rPr>
+          <w:b/>
+          <w:bCs/>
+          <w:color w:val="auto"/>
+        </w:rPr>
+        <w:t>Notes</w:t>
+      </w:r>
+      <w:r>
+        <w:rPr>
+          <w:b/>
+          <w:bCs/>
+        </w:rPr>
+        <w:t xml:space="preserve"> </w:t>
+      </w:r>
+      <w:r>
+        <w:t>T</w:t>
+      </w:r>
+      <w:r>
+        <w:t xml:space="preserve">his paper has much more to do with </w:t>
+      </w:r>
+      <w:r>
+        <w:t xml:space="preserve">larger forces of economic inequality and </w:t>
+      </w:r>
+      <w:r>
+        <w:t>behavioral dynamics</w:t>
+      </w:r>
+      <w:r>
+        <w:t xml:space="preserve"> than is necessarily relevant for me</w:t>
+      </w:r>
+      <w:r>
+        <w:t xml:space="preserve">. For example, they use this local measure of inequality in order to assess how households might respond to local </w:t>
+      </w:r>
+      <w:r>
+        <w:t>economies (the “keeping up with the Joneses” effect, they call it). However,</w:t>
+      </w:r>
+      <w:r>
+        <w:t xml:space="preserve"> the useful part of this paper is that the authors build a model where banks use applicant income and </w:t>
+      </w:r>
+      <w:r>
+        <w:rPr>
+          <w:u w:val="single"/>
+        </w:rPr>
+        <w:t>neighborhood income inequality</w:t>
+      </w:r>
+      <w:r>
+        <w:t xml:space="preserve"> to make inferences about the type of applicant. Very useful for trying to assess how a bank might use neighborhood-level characteristics in </w:t>
+      </w:r>
+      <w:r>
+        <w:t xml:space="preserve">making an assessment about an applicant. </w:t>
+      </w:r>
+      <w:r>
+        <w:t>For example, in their model they posit</w:t>
+      </w:r>
+      <w:r>
+        <w:t xml:space="preserve"> that “…b</w:t>
+      </w:r>
+      <w:r>
+        <w:t>anks will make credit more readily accessible (or cheaper) to high-income</w:t>
+      </w:r>
+      <w:r>
+        <w:t xml:space="preserve"> </w:t>
+      </w:r>
+      <w:r>
+        <w:t>households when</w:t>
+      </w:r>
+      <w:r>
+        <w:t xml:space="preserve"> </w:t>
+      </w:r>
+      <w:r>
+        <w:t>local inequality is higher because the latter implies that</w:t>
+      </w:r>
+      <w:r>
+        <w:t xml:space="preserve"> </w:t>
+      </w:r>
+      <w:r>
+        <w:t>income is a more precise signal of applicant types</w:t>
+      </w:r>
+      <w:r>
+        <w:t xml:space="preserve">,” </w:t>
+      </w:r>
+      <w:r>
+        <w:fldChar w:fldCharType="begin"/>
+      </w:r>
+      <w:r>
+        <w:instrText xml:space="preserve"> ADDIN ZOTERO_ITEM CSL_CITATION {"citationID":"6RL6wV7j","properties":{"formattedCitation":"(Coibion et al., 2014, p. 5)","plainCitation":"(Coibion et al., 2014, p. 5)","noteIndex":0},"citationItems":[{"id":2,"uris":["http://zotero.org/users/local/ah2ZWJ61/items/NYCXHKE9"],"itemData":{"id":2,"type":"report","event-place":"Cambridge, MA","language":"en","note":"DOI: 10.3386/w19850","number":"w19850","page":"w19850","publisher":"National Bureau of Economic Research","publisher-place":"Cambridge, MA","source":"DOI.org (Crossref)","title":"Does Greater Inequality Lead to More Household Borrowing? New Evidence from Household Data","title-short":"Does Greater Inequality Lead to More Household Borrowing?","URL":"http://www.nber.org/papers/w19850.pdf","author":[{"family":"Coibion","given":"Olivier"},{"family":"Gorodnichenko","given":"Yuriy"},{"family":"Kudlyak","given":"Marianna"},{"family":"Mondragon","given":"John"}],"accessed":{"date-parts":[["2022",8,10]]},"issued":{"date-parts":[["2014",1]]}},"locator":"5","label":"page"}],"schema":"https://github.com/citation-style-language/schema/raw/master/csl-citation.json"} </w:instrText>
+      </w:r>
+      <w:r>
+        <w:fldChar w:fldCharType="separate"/>
+      </w:r>
+      <w:r>
+        <w:t>(Coibion et al., 2014, p. 5)</w:t>
+      </w:r>
+      <w:r>
+        <w:fldChar w:fldCharType="end"/>
+      </w:r>
+      <w:r>
+        <w:t xml:space="preserve">. They confirm their theoretical predictions using HMDA data. </w:t>
+      </w:r>
+      <w:r>
+        <w:t xml:space="preserve">One very interesting note: they control for </w:t>
+      </w:r>
+      <w:r>
+        <w:t xml:space="preserve">median local household income and still find that this inequality dynamic persists (i.e. that lenders seem to respond to where one falls in the local income distribution more than simply nominal income). </w:t>
+      </w:r>
       <w:r>
         <w:br w:type="page"/>
       </w:r>
@@ -321,21 +556,35 @@
         <w:rPr>
           <w:rFonts w:ascii="Calibri" w:cs="Calibri"/>
         </w:rPr>
-        <w:t xml:space="preserve">Frame, W. S., Huang, R., Mayer, E., &amp; </w:t>
-      </w:r>
-      <w:proofErr w:type="spellStart"/>
+        <w:t xml:space="preserve">Coibion, O., Gorodnichenko, Y., Kudlyak, M., &amp; Mondragon, J. (2014). </w:t>
+      </w:r>
       <w:r>
         <w:rPr>
           <w:rFonts w:ascii="Calibri" w:cs="Calibri"/>
-        </w:rPr>
-        <w:t>Sunderam</w:t>
-      </w:r>
-      <w:proofErr w:type="spellEnd"/>
+          <w:i/>
+          <w:iCs/>
+        </w:rPr>
+        <w:t>Does Greater Inequality Lead to More Household Borrowing? New Evidence from Household Data</w:t>
+      </w:r>
       <w:r>
         <w:rPr>
           <w:rFonts w:ascii="Calibri" w:cs="Calibri"/>
         </w:rPr>
-        <w:t xml:space="preserve">, A. (2022). </w:t>
+        <w:t xml:space="preserve"> (No. w19850; p. w19850). National Bureau of Economic Research. https://doi.org/10.3386/w19850</w:t>
+      </w:r>
+    </w:p>
+    <w:p>
+      <w:pPr>
+        <w:pStyle w:val="Bibliography"/>
+        <w:rPr>
+          <w:rFonts w:ascii="Calibri" w:cs="Calibri"/>
+        </w:rPr>
+      </w:pPr>
+      <w:r>
+        <w:rPr>
+          <w:rFonts w:ascii="Calibri" w:cs="Calibri"/>
+        </w:rPr>
+        <w:t xml:space="preserve">Frame, W. S., Huang, R., Mayer, E., &amp; Sunderam, A. (2022). </w:t>
       </w:r>
       <w:r>
         <w:rPr>
@@ -1216,6 +1465,54 @@
     <w:uiPriority w:val="99"/>
     <w:rsid w:val="00C7575A"/>
   </w:style>
+  <w:style w:type="paragraph" w:styleId="HTMLPreformatted">
+    <w:name w:val="HTML Preformatted"/>
+    <w:basedOn w:val="Normal"/>
+    <w:link w:val="HTMLPreformattedChar"/>
+    <w:uiPriority w:val="99"/>
+    <w:semiHidden/>
+    <w:unhideWhenUsed/>
+    <w:rsid w:val="004850D9"/>
+    <w:pPr>
+      <w:tabs>
+        <w:tab w:val="left" w:pos="916"/>
+        <w:tab w:val="left" w:pos="1832"/>
+        <w:tab w:val="left" w:pos="2748"/>
+        <w:tab w:val="left" w:pos="3664"/>
+        <w:tab w:val="left" w:pos="4580"/>
+        <w:tab w:val="left" w:pos="5496"/>
+        <w:tab w:val="left" w:pos="6412"/>
+        <w:tab w:val="left" w:pos="7328"/>
+        <w:tab w:val="left" w:pos="8244"/>
+        <w:tab w:val="left" w:pos="9160"/>
+        <w:tab w:val="left" w:pos="10076"/>
+        <w:tab w:val="left" w:pos="10992"/>
+        <w:tab w:val="left" w:pos="11908"/>
+        <w:tab w:val="left" w:pos="12824"/>
+        <w:tab w:val="left" w:pos="13740"/>
+        <w:tab w:val="left" w:pos="14656"/>
+      </w:tabs>
+      <w:spacing w:after="0"/>
+    </w:pPr>
+    <w:rPr>
+      <w:rFonts w:ascii="Courier New" w:eastAsia="Times New Roman" w:hAnsi="Courier New" w:cs="Courier New"/>
+      <w:sz w:val="20"/>
+      <w:szCs w:val="20"/>
+    </w:rPr>
+  </w:style>
+  <w:style w:type="character" w:customStyle="1" w:styleId="HTMLPreformattedChar">
+    <w:name w:val="HTML Preformatted Char"/>
+    <w:basedOn w:val="DefaultParagraphFont"/>
+    <w:link w:val="HTMLPreformatted"/>
+    <w:uiPriority w:val="99"/>
+    <w:semiHidden/>
+    <w:rsid w:val="004850D9"/>
+    <w:rPr>
+      <w:rFonts w:ascii="Courier New" w:eastAsia="Times New Roman" w:hAnsi="Courier New" w:cs="Courier New"/>
+      <w:sz w:val="20"/>
+      <w:szCs w:val="20"/>
+    </w:rPr>
+  </w:style>
 </w:styles>
 </file>
 

</xml_diff>